<commit_message>
Diseño Básico del Sistema
Gráfica y comentarios
</commit_message>
<xml_diff>
--- a/Informes/Informe20201205.docx
+++ b/Informes/Informe20201205.docx
@@ -38,6 +38,15 @@
           <w:lang w:val="es-ES"/>
         </w:rPr>
         <w:t>Fecha: 2020/12/05</w:t>
+      </w:r>
+      <w:r>
+        <w:rPr>
+          <w:rFonts w:asciiTheme="majorHAnsi" w:hAnsiTheme="majorHAnsi" w:cstheme="majorHAnsi"/>
+          <w:sz w:val="24"/>
+          <w:szCs w:val="24"/>
+          <w:lang w:val="es-ES"/>
+        </w:rPr>
+        <w:t>, 15:00</w:t>
       </w:r>
     </w:p>
     <w:p>
@@ -120,6 +129,15 @@
         </w:rPr>
         <w:t>Reunirse por equipos de trabajo conformados.</w:t>
       </w:r>
+      <w:r>
+        <w:rPr>
+          <w:rFonts w:asciiTheme="majorHAnsi" w:hAnsiTheme="majorHAnsi" w:cstheme="majorHAnsi"/>
+          <w:sz w:val="24"/>
+          <w:szCs w:val="24"/>
+          <w:lang w:val="es-ES"/>
+        </w:rPr>
+        <w:t xml:space="preserve"> (Checked)</w:t>
+      </w:r>
     </w:p>
     <w:p>
       <w:pPr>
@@ -142,19 +160,26 @@
           <w:szCs w:val="24"/>
           <w:lang w:val="es-ES"/>
         </w:rPr>
-        <w:t xml:space="preserve">Identificar el desafío seleccionado por el equipo de </w:t>
-      </w:r>
-      <w:proofErr w:type="spellStart"/>
-      <w:r>
-        <w:rPr>
-          <w:rFonts w:asciiTheme="majorHAnsi" w:hAnsiTheme="majorHAnsi" w:cstheme="majorHAnsi"/>
-          <w:sz w:val="24"/>
-          <w:szCs w:val="24"/>
-          <w:lang w:val="es-ES"/>
-        </w:rPr>
-        <w:t>trabajo.</w:t>
-      </w:r>
-      <w:proofErr w:type="spellEnd"/>
+        <w:t>Identificar el desafío seleccionado por el equipo de trabajo.</w:t>
+      </w:r>
+      <w:r>
+        <w:rPr>
+          <w:rFonts w:asciiTheme="majorHAnsi" w:hAnsiTheme="majorHAnsi" w:cstheme="majorHAnsi"/>
+          <w:sz w:val="24"/>
+          <w:szCs w:val="24"/>
+          <w:lang w:val="es-ES"/>
+        </w:rPr>
+        <w:t xml:space="preserve"> </w:t>
+      </w:r>
+      <w:r>
+        <w:rPr>
+          <w:rFonts w:asciiTheme="majorHAnsi" w:hAnsiTheme="majorHAnsi" w:cstheme="majorHAnsi"/>
+          <w:sz w:val="24"/>
+          <w:szCs w:val="24"/>
+          <w:lang w:val="es-ES"/>
+        </w:rPr>
+        <w:t>(Checked)</w:t>
+      </w:r>
     </w:p>
     <w:p>
       <w:pPr>
@@ -179,6 +204,15 @@
         </w:rPr>
         <w:t>Bajo la guía del líder del equipo, organizar un plan de actividades para el desarrollo del Sprint #1, con base en el objetivo presentado en (5.). Recomendación: utilizar la herramienta Trello.</w:t>
       </w:r>
+      <w:r>
+        <w:rPr>
+          <w:rFonts w:asciiTheme="majorHAnsi" w:hAnsiTheme="majorHAnsi" w:cstheme="majorHAnsi"/>
+          <w:sz w:val="24"/>
+          <w:szCs w:val="24"/>
+          <w:lang w:val="es-ES"/>
+        </w:rPr>
+        <w:t xml:space="preserve"> </w:t>
+      </w:r>
     </w:p>
     <w:p>
       <w:pPr>
@@ -225,29 +259,7 @@
           <w:szCs w:val="24"/>
           <w:lang w:val="es-ES"/>
         </w:rPr>
-        <w:t xml:space="preserve">Reto #1 del Ciclo III: plantear una solución al problema presentado, desde el punto de vista funcional: crear un árbol de descomposición funcional, en donde se indiquen: nombre del sistema de software (raíz del árbol), módulos, </w:t>
-      </w:r>
-      <w:proofErr w:type="spellStart"/>
-      <w:proofErr w:type="gramStart"/>
-      <w:r>
-        <w:rPr>
-          <w:rFonts w:asciiTheme="majorHAnsi" w:hAnsiTheme="majorHAnsi" w:cstheme="majorHAnsi"/>
-          <w:sz w:val="24"/>
-          <w:szCs w:val="24"/>
-          <w:lang w:val="es-ES"/>
-        </w:rPr>
-        <w:t>sub-módulos</w:t>
-      </w:r>
-      <w:proofErr w:type="spellEnd"/>
-      <w:proofErr w:type="gramEnd"/>
-      <w:r>
-        <w:rPr>
-          <w:rFonts w:asciiTheme="majorHAnsi" w:hAnsiTheme="majorHAnsi" w:cstheme="majorHAnsi"/>
-          <w:sz w:val="24"/>
-          <w:szCs w:val="24"/>
-          <w:lang w:val="es-ES"/>
-        </w:rPr>
-        <w:t xml:space="preserve"> y funcionalidades (hojas del árbol).</w:t>
+        <w:t>Reto #1 del Ciclo III: plantear una solución al problema presentado, desde el punto de vista funcional: crear un árbol de descomposición funcional, en donde se indiquen: nombre del sistema de software (raíz del árbol), módulos, sub-módulos y funcionalidades (hojas del árbol).</w:t>
       </w:r>
     </w:p>
     <w:p>
@@ -314,27 +326,7 @@
           <w:szCs w:val="24"/>
           <w:lang w:val="es-ES"/>
         </w:rPr>
-        <w:t xml:space="preserve">X = grupo de </w:t>
-      </w:r>
-      <w:proofErr w:type="spellStart"/>
-      <w:r>
-        <w:rPr>
-          <w:rFonts w:asciiTheme="majorHAnsi" w:hAnsiTheme="majorHAnsi" w:cstheme="majorHAnsi"/>
-          <w:sz w:val="24"/>
-          <w:szCs w:val="24"/>
-          <w:lang w:val="es-ES"/>
-        </w:rPr>
-        <w:t>monitoría</w:t>
-      </w:r>
-      <w:proofErr w:type="spellEnd"/>
-      <w:r>
-        <w:rPr>
-          <w:rFonts w:asciiTheme="majorHAnsi" w:hAnsiTheme="majorHAnsi" w:cstheme="majorHAnsi"/>
-          <w:sz w:val="24"/>
-          <w:szCs w:val="24"/>
-          <w:lang w:val="es-ES"/>
-        </w:rPr>
-        <w:t xml:space="preserve"> (G1M1, G1M2, G1M3, G2M1, G2M2, G2M3, G3M1, G3M2, G3M3 o G3M4).</w:t>
+        <w:t>X = grupo de monitoría (G1M1, G1M2, G1M3, G2M1, G2M2, G2M3, G3M1, G3M2, G3M3 o G3M4).</w:t>
       </w:r>
     </w:p>
     <w:p>
@@ -358,27 +350,7 @@
           <w:szCs w:val="24"/>
           <w:lang w:val="es-ES"/>
         </w:rPr>
-        <w:t xml:space="preserve">Y = identificador del equipo dentro del grupo de </w:t>
-      </w:r>
-      <w:proofErr w:type="spellStart"/>
-      <w:r>
-        <w:rPr>
-          <w:rFonts w:asciiTheme="majorHAnsi" w:hAnsiTheme="majorHAnsi" w:cstheme="majorHAnsi"/>
-          <w:sz w:val="24"/>
-          <w:szCs w:val="24"/>
-          <w:lang w:val="es-ES"/>
-        </w:rPr>
-        <w:t>monitoría</w:t>
-      </w:r>
-      <w:proofErr w:type="spellEnd"/>
-      <w:r>
-        <w:rPr>
-          <w:rFonts w:asciiTheme="majorHAnsi" w:hAnsiTheme="majorHAnsi" w:cstheme="majorHAnsi"/>
-          <w:sz w:val="24"/>
-          <w:szCs w:val="24"/>
-          <w:lang w:val="es-ES"/>
-        </w:rPr>
-        <w:t xml:space="preserve"> (1, 2, 3, ...) </w:t>
+        <w:t xml:space="preserve">Y = identificador del equipo dentro del grupo de monitoría (1, 2, 3, ...) </w:t>
       </w:r>
     </w:p>
     <w:p>
@@ -436,6 +408,900 @@
           <w:lang w:val="es-ES"/>
         </w:rPr>
         <w:t>Solo se debe realizar un único envío por equipo, el líder del equipo es quien debe realizar la entrega correspondiente.</w:t>
+      </w:r>
+    </w:p>
+    <w:p>
+      <w:pPr>
+        <w:rPr>
+          <w:rFonts w:asciiTheme="majorHAnsi" w:hAnsiTheme="majorHAnsi" w:cstheme="majorHAnsi"/>
+          <w:sz w:val="24"/>
+          <w:szCs w:val="24"/>
+          <w:lang w:val="es-ES"/>
+        </w:rPr>
+      </w:pPr>
+    </w:p>
+    <w:p>
+      <w:pPr>
+        <w:rPr>
+          <w:rFonts w:asciiTheme="majorHAnsi" w:hAnsiTheme="majorHAnsi" w:cstheme="majorHAnsi"/>
+          <w:sz w:val="24"/>
+          <w:szCs w:val="24"/>
+          <w:lang w:val="es-ES"/>
+        </w:rPr>
+      </w:pPr>
+      <w:r>
+        <w:rPr>
+          <w:rFonts w:asciiTheme="majorHAnsi" w:hAnsiTheme="majorHAnsi" w:cstheme="majorHAnsi"/>
+          <w:sz w:val="24"/>
+          <w:szCs w:val="24"/>
+          <w:lang w:val="es-ES"/>
+        </w:rPr>
+        <w:t>G2M2_1_sprint1</w:t>
+      </w:r>
+    </w:p>
+    <w:p>
+      <w:pPr>
+        <w:rPr>
+          <w:rFonts w:asciiTheme="majorHAnsi" w:hAnsiTheme="majorHAnsi" w:cstheme="majorHAnsi"/>
+          <w:sz w:val="24"/>
+          <w:szCs w:val="24"/>
+          <w:lang w:val="es-ES"/>
+        </w:rPr>
+      </w:pPr>
+      <w:r>
+        <w:rPr>
+          <w:rFonts w:asciiTheme="majorHAnsi" w:hAnsiTheme="majorHAnsi" w:cstheme="majorHAnsi"/>
+          <w:sz w:val="24"/>
+          <w:szCs w:val="24"/>
+          <w:lang w:val="es-ES"/>
+        </w:rPr>
+        <w:br w:type="page"/>
+      </w:r>
+    </w:p>
+    <w:p>
+      <w:pPr>
+        <w:rPr>
+          <w:rFonts w:asciiTheme="majorHAnsi" w:hAnsiTheme="majorHAnsi" w:cstheme="majorHAnsi"/>
+          <w:sz w:val="24"/>
+          <w:szCs w:val="24"/>
+          <w:lang w:val="es-ES"/>
+        </w:rPr>
+      </w:pPr>
+      <w:r>
+        <w:rPr>
+          <w:rFonts w:asciiTheme="majorHAnsi" w:hAnsiTheme="majorHAnsi" w:cstheme="majorHAnsi"/>
+          <w:sz w:val="24"/>
+          <w:szCs w:val="24"/>
+          <w:lang w:val="es-ES"/>
+        </w:rPr>
+        <w:lastRenderedPageBreak/>
+        <w:t>Desafío:</w:t>
+      </w:r>
+    </w:p>
+    <w:p>
+      <w:pPr>
+        <w:rPr>
+          <w:rFonts w:asciiTheme="majorHAnsi" w:hAnsiTheme="majorHAnsi" w:cstheme="majorHAnsi"/>
+          <w:sz w:val="24"/>
+          <w:szCs w:val="24"/>
+        </w:rPr>
+      </w:pPr>
+      <w:r>
+        <w:rPr>
+          <w:rFonts w:asciiTheme="majorHAnsi" w:hAnsiTheme="majorHAnsi" w:cstheme="majorHAnsi"/>
+          <w:sz w:val="24"/>
+          <w:szCs w:val="24"/>
+        </w:rPr>
+        <w:t>¿Cómo crear una solución tecnológica para determinar los precios de las habitaciones de un hotel, teniendo en cuenta las temporadas alta, media y baja?</w:t>
+      </w:r>
+    </w:p>
+    <w:p>
+      <w:pPr>
+        <w:rPr>
+          <w:rFonts w:asciiTheme="majorHAnsi" w:hAnsiTheme="majorHAnsi" w:cstheme="majorHAnsi"/>
+          <w:sz w:val="24"/>
+          <w:szCs w:val="24"/>
+        </w:rPr>
+      </w:pPr>
+      <w:r>
+        <w:rPr>
+          <w:rFonts w:asciiTheme="majorHAnsi" w:hAnsiTheme="majorHAnsi" w:cstheme="majorHAnsi"/>
+          <w:sz w:val="24"/>
+          <w:szCs w:val="24"/>
+        </w:rPr>
+        <w:t>Área Temática</w:t>
+      </w:r>
+      <w:r>
+        <w:rPr>
+          <w:rFonts w:asciiTheme="majorHAnsi" w:hAnsiTheme="majorHAnsi" w:cstheme="majorHAnsi"/>
+          <w:sz w:val="24"/>
+          <w:szCs w:val="24"/>
+        </w:rPr>
+        <w:t>:</w:t>
+      </w:r>
+    </w:p>
+    <w:p>
+      <w:pPr>
+        <w:rPr>
+          <w:rFonts w:asciiTheme="majorHAnsi" w:hAnsiTheme="majorHAnsi" w:cstheme="majorHAnsi"/>
+          <w:sz w:val="24"/>
+          <w:szCs w:val="24"/>
+        </w:rPr>
+      </w:pPr>
+      <w:r>
+        <w:rPr>
+          <w:rFonts w:asciiTheme="majorHAnsi" w:hAnsiTheme="majorHAnsi" w:cstheme="majorHAnsi"/>
+          <w:sz w:val="24"/>
+          <w:szCs w:val="24"/>
+        </w:rPr>
+        <w:t>Tecnología / Información</w:t>
+      </w:r>
+    </w:p>
+    <w:p>
+      <w:pPr>
+        <w:rPr>
+          <w:rFonts w:asciiTheme="majorHAnsi" w:hAnsiTheme="majorHAnsi" w:cstheme="majorHAnsi"/>
+          <w:sz w:val="24"/>
+          <w:szCs w:val="24"/>
+        </w:rPr>
+      </w:pPr>
+      <w:r>
+        <w:rPr>
+          <w:rFonts w:asciiTheme="majorHAnsi" w:hAnsiTheme="majorHAnsi" w:cstheme="majorHAnsi"/>
+          <w:sz w:val="24"/>
+          <w:szCs w:val="24"/>
+        </w:rPr>
+        <w:t>Descripción</w:t>
+      </w:r>
+      <w:r>
+        <w:rPr>
+          <w:rFonts w:asciiTheme="majorHAnsi" w:hAnsiTheme="majorHAnsi" w:cstheme="majorHAnsi"/>
+          <w:sz w:val="24"/>
+          <w:szCs w:val="24"/>
+        </w:rPr>
+        <w:t>:</w:t>
+      </w:r>
+    </w:p>
+    <w:p>
+      <w:pPr>
+        <w:rPr>
+          <w:rFonts w:asciiTheme="majorHAnsi" w:hAnsiTheme="majorHAnsi" w:cstheme="majorHAnsi"/>
+          <w:sz w:val="24"/>
+          <w:szCs w:val="24"/>
+        </w:rPr>
+      </w:pPr>
+      <w:r>
+        <w:rPr>
+          <w:rFonts w:asciiTheme="majorHAnsi" w:hAnsiTheme="majorHAnsi" w:cstheme="majorHAnsi"/>
+          <w:sz w:val="24"/>
+          <w:szCs w:val="24"/>
+        </w:rPr>
+        <w:t xml:space="preserve">Muchos hoteles </w:t>
+      </w:r>
+      <w:r>
+        <w:rPr>
+          <w:rFonts w:asciiTheme="majorHAnsi" w:hAnsiTheme="majorHAnsi" w:cstheme="majorHAnsi"/>
+          <w:b/>
+          <w:bCs/>
+          <w:i/>
+          <w:iCs/>
+          <w:sz w:val="24"/>
+          <w:szCs w:val="24"/>
+        </w:rPr>
+        <w:t>no tienen claro</w:t>
+      </w:r>
+      <w:r>
+        <w:rPr>
+          <w:rFonts w:asciiTheme="majorHAnsi" w:hAnsiTheme="majorHAnsi" w:cstheme="majorHAnsi"/>
+          <w:b/>
+          <w:bCs/>
+          <w:i/>
+          <w:iCs/>
+          <w:sz w:val="24"/>
+          <w:szCs w:val="24"/>
+        </w:rPr>
+        <w:t xml:space="preserve"> </w:t>
+      </w:r>
+      <w:r>
+        <w:rPr>
+          <w:rFonts w:asciiTheme="majorHAnsi" w:hAnsiTheme="majorHAnsi" w:cstheme="majorHAnsi"/>
+          <w:b/>
+          <w:bCs/>
+          <w:i/>
+          <w:iCs/>
+          <w:sz w:val="24"/>
+          <w:szCs w:val="24"/>
+        </w:rPr>
+        <w:t>cuánto</w:t>
+      </w:r>
+      <w:r>
+        <w:rPr>
+          <w:rFonts w:asciiTheme="majorHAnsi" w:hAnsiTheme="majorHAnsi" w:cstheme="majorHAnsi"/>
+          <w:b/>
+          <w:bCs/>
+          <w:i/>
+          <w:iCs/>
+          <w:sz w:val="24"/>
+          <w:szCs w:val="24"/>
+        </w:rPr>
+        <w:t xml:space="preserve"> y c</w:t>
+      </w:r>
+      <w:r>
+        <w:rPr>
+          <w:rFonts w:asciiTheme="majorHAnsi" w:hAnsiTheme="majorHAnsi" w:cstheme="majorHAnsi"/>
+          <w:b/>
+          <w:bCs/>
+          <w:i/>
+          <w:iCs/>
+          <w:sz w:val="24"/>
+          <w:szCs w:val="24"/>
+        </w:rPr>
+        <w:t>ó</w:t>
+      </w:r>
+      <w:r>
+        <w:rPr>
+          <w:rFonts w:asciiTheme="majorHAnsi" w:hAnsiTheme="majorHAnsi" w:cstheme="majorHAnsi"/>
+          <w:b/>
+          <w:bCs/>
+          <w:i/>
+          <w:iCs/>
+          <w:sz w:val="24"/>
+          <w:szCs w:val="24"/>
+        </w:rPr>
+        <w:t>mo</w:t>
+      </w:r>
+      <w:r>
+        <w:rPr>
+          <w:rFonts w:asciiTheme="majorHAnsi" w:hAnsiTheme="majorHAnsi" w:cstheme="majorHAnsi"/>
+          <w:b/>
+          <w:bCs/>
+          <w:sz w:val="24"/>
+          <w:szCs w:val="24"/>
+        </w:rPr>
+        <w:t xml:space="preserve"> </w:t>
+      </w:r>
+      <w:r>
+        <w:rPr>
+          <w:rFonts w:asciiTheme="majorHAnsi" w:hAnsiTheme="majorHAnsi" w:cstheme="majorHAnsi"/>
+          <w:sz w:val="24"/>
+          <w:szCs w:val="24"/>
+        </w:rPr>
+        <w:t xml:space="preserve">variar sus precios de acuerdo las temporadas turísticas de la región y del país para ser </w:t>
+      </w:r>
+      <w:r>
+        <w:rPr>
+          <w:rFonts w:asciiTheme="majorHAnsi" w:hAnsiTheme="majorHAnsi" w:cstheme="majorHAnsi"/>
+          <w:b/>
+          <w:bCs/>
+          <w:i/>
+          <w:iCs/>
+          <w:sz w:val="24"/>
+          <w:szCs w:val="24"/>
+        </w:rPr>
+        <w:t>rentables</w:t>
+      </w:r>
+      <w:r>
+        <w:rPr>
+          <w:rFonts w:asciiTheme="majorHAnsi" w:hAnsiTheme="majorHAnsi" w:cstheme="majorHAnsi"/>
+          <w:sz w:val="24"/>
+          <w:szCs w:val="24"/>
+        </w:rPr>
+        <w:t xml:space="preserve"> y mantener constante </w:t>
+      </w:r>
+      <w:r>
+        <w:rPr>
+          <w:rFonts w:asciiTheme="majorHAnsi" w:hAnsiTheme="majorHAnsi" w:cstheme="majorHAnsi"/>
+          <w:b/>
+          <w:bCs/>
+          <w:i/>
+          <w:iCs/>
+          <w:sz w:val="24"/>
+          <w:szCs w:val="24"/>
+        </w:rPr>
+        <w:t>flujo de clientes</w:t>
+      </w:r>
+      <w:r>
+        <w:rPr>
+          <w:rFonts w:asciiTheme="majorHAnsi" w:hAnsiTheme="majorHAnsi" w:cstheme="majorHAnsi"/>
+          <w:sz w:val="24"/>
+          <w:szCs w:val="24"/>
+        </w:rPr>
+        <w:t>.</w:t>
+      </w:r>
+    </w:p>
+    <w:p>
+      <w:pPr>
+        <w:rPr>
+          <w:rFonts w:asciiTheme="majorHAnsi" w:hAnsiTheme="majorHAnsi" w:cstheme="majorHAnsi"/>
+          <w:sz w:val="24"/>
+          <w:szCs w:val="24"/>
+        </w:rPr>
+      </w:pPr>
+      <w:r>
+        <w:rPr>
+          <w:rFonts w:asciiTheme="majorHAnsi" w:hAnsiTheme="majorHAnsi" w:cstheme="majorHAnsi"/>
+          <w:sz w:val="24"/>
+          <w:szCs w:val="24"/>
+        </w:rPr>
+        <w:t>Caso explicativo</w:t>
+      </w:r>
+      <w:r>
+        <w:rPr>
+          <w:rFonts w:asciiTheme="majorHAnsi" w:hAnsiTheme="majorHAnsi" w:cstheme="majorHAnsi"/>
+          <w:sz w:val="24"/>
+          <w:szCs w:val="24"/>
+        </w:rPr>
+        <w:t>:</w:t>
+      </w:r>
+    </w:p>
+    <w:p>
+      <w:pPr>
+        <w:rPr>
+          <w:rFonts w:asciiTheme="majorHAnsi" w:hAnsiTheme="majorHAnsi" w:cstheme="majorHAnsi"/>
+          <w:sz w:val="24"/>
+          <w:szCs w:val="24"/>
+        </w:rPr>
+      </w:pPr>
+      <w:r>
+        <w:rPr>
+          <w:rFonts w:asciiTheme="majorHAnsi" w:hAnsiTheme="majorHAnsi" w:cstheme="majorHAnsi"/>
+          <w:sz w:val="24"/>
+          <w:szCs w:val="24"/>
+        </w:rPr>
+        <w:t xml:space="preserve">Un hotel </w:t>
+      </w:r>
+      <w:r>
+        <w:rPr>
+          <w:rFonts w:asciiTheme="majorHAnsi" w:hAnsiTheme="majorHAnsi" w:cstheme="majorHAnsi"/>
+          <w:b/>
+          <w:bCs/>
+          <w:sz w:val="24"/>
+          <w:szCs w:val="24"/>
+        </w:rPr>
+        <w:t>no modifica sus precios en temporada alta</w:t>
+      </w:r>
+      <w:r>
+        <w:rPr>
+          <w:rFonts w:asciiTheme="majorHAnsi" w:hAnsiTheme="majorHAnsi" w:cstheme="majorHAnsi"/>
+          <w:sz w:val="24"/>
+          <w:szCs w:val="24"/>
+        </w:rPr>
+        <w:t>. Como consecuencia, no alcanza a tener los rendimientos suficientes para cubrir el costo promedio de una habitación al año.</w:t>
+      </w:r>
+    </w:p>
+    <w:p>
+      <w:pPr>
+        <w:rPr>
+          <w:rFonts w:asciiTheme="majorHAnsi" w:hAnsiTheme="majorHAnsi" w:cstheme="majorHAnsi"/>
+          <w:sz w:val="24"/>
+          <w:szCs w:val="24"/>
+        </w:rPr>
+      </w:pPr>
+      <w:r>
+        <w:rPr>
+          <w:rFonts w:asciiTheme="majorHAnsi" w:hAnsiTheme="majorHAnsi" w:cstheme="majorHAnsi"/>
+          <w:sz w:val="24"/>
+          <w:szCs w:val="24"/>
+        </w:rPr>
+        <w:t>Objetivo esperado</w:t>
+      </w:r>
+    </w:p>
+    <w:p>
+      <w:pPr>
+        <w:rPr>
+          <w:rFonts w:asciiTheme="majorHAnsi" w:hAnsiTheme="majorHAnsi" w:cstheme="majorHAnsi"/>
+          <w:sz w:val="24"/>
+          <w:szCs w:val="24"/>
+        </w:rPr>
+      </w:pPr>
+      <w:r>
+        <w:rPr>
+          <w:rFonts w:asciiTheme="majorHAnsi" w:hAnsiTheme="majorHAnsi" w:cstheme="majorHAnsi"/>
+          <w:sz w:val="24"/>
+          <w:szCs w:val="24"/>
+        </w:rPr>
+        <w:t>Prototipo funcional de aplicación web</w:t>
+      </w:r>
+    </w:p>
+    <w:p>
+      <w:pPr>
+        <w:rPr>
+          <w:rFonts w:asciiTheme="majorHAnsi" w:hAnsiTheme="majorHAnsi" w:cstheme="majorHAnsi"/>
+          <w:sz w:val="24"/>
+          <w:szCs w:val="24"/>
+        </w:rPr>
+      </w:pPr>
+    </w:p>
+    <w:p>
+      <w:pPr>
+        <w:rPr>
+          <w:rFonts w:asciiTheme="majorHAnsi" w:hAnsiTheme="majorHAnsi" w:cstheme="majorHAnsi"/>
+          <w:sz w:val="24"/>
+          <w:szCs w:val="24"/>
+        </w:rPr>
+      </w:pPr>
+      <w:r>
+        <w:rPr>
+          <w:rFonts w:asciiTheme="majorHAnsi" w:hAnsiTheme="majorHAnsi" w:cstheme="majorHAnsi"/>
+          <w:sz w:val="24"/>
+          <w:szCs w:val="24"/>
+        </w:rPr>
+        <w:br w:type="page"/>
+      </w:r>
+    </w:p>
+    <w:p>
+      <w:pPr>
+        <w:rPr>
+          <w:rFonts w:asciiTheme="majorHAnsi" w:hAnsiTheme="majorHAnsi" w:cstheme="majorHAnsi"/>
+          <w:sz w:val="24"/>
+          <w:szCs w:val="24"/>
+        </w:rPr>
+      </w:pPr>
+      <w:r>
+        <w:rPr>
+          <w:rFonts w:asciiTheme="majorHAnsi" w:hAnsiTheme="majorHAnsi" w:cstheme="majorHAnsi"/>
+          <w:sz w:val="24"/>
+          <w:szCs w:val="24"/>
+        </w:rPr>
+        <w:lastRenderedPageBreak/>
+        <w:t xml:space="preserve">Diseño: </w:t>
+      </w:r>
+    </w:p>
+    <w:p>
+      <w:pPr>
+        <w:rPr>
+          <w:rFonts w:asciiTheme="majorHAnsi" w:hAnsiTheme="majorHAnsi" w:cstheme="majorHAnsi"/>
+          <w:sz w:val="24"/>
+          <w:szCs w:val="24"/>
+        </w:rPr>
+      </w:pPr>
+      <w:r>
+        <w:rPr>
+          <w:rFonts w:asciiTheme="majorHAnsi" w:hAnsiTheme="majorHAnsi" w:cstheme="majorHAnsi"/>
+          <w:sz w:val="24"/>
+          <w:szCs w:val="24"/>
+        </w:rPr>
+        <w:t xml:space="preserve">El cliente es el hotel/es. </w:t>
+      </w:r>
+    </w:p>
+    <w:p>
+      <w:pPr>
+        <w:rPr>
+          <w:rFonts w:asciiTheme="majorHAnsi" w:hAnsiTheme="majorHAnsi" w:cstheme="majorHAnsi"/>
+          <w:sz w:val="24"/>
+          <w:szCs w:val="24"/>
+        </w:rPr>
+      </w:pPr>
+      <w:r>
+        <w:rPr>
+          <w:rFonts w:asciiTheme="majorHAnsi" w:hAnsiTheme="majorHAnsi" w:cstheme="majorHAnsi"/>
+          <w:sz w:val="24"/>
+          <w:szCs w:val="24"/>
+        </w:rPr>
+        <w:t>Requerimientos:</w:t>
+      </w:r>
+    </w:p>
+    <w:p>
+      <w:pPr>
+        <w:ind w:firstLine="708"/>
+        <w:rPr>
+          <w:rFonts w:asciiTheme="majorHAnsi" w:hAnsiTheme="majorHAnsi" w:cstheme="majorHAnsi"/>
+          <w:sz w:val="24"/>
+          <w:szCs w:val="24"/>
+        </w:rPr>
+      </w:pPr>
+      <m:oMathPara>
+        <m:oMath>
+          <m:sSub>
+            <m:sSubPr>
+              <m:ctrlPr>
+                <w:rPr>
+                  <w:rFonts w:ascii="Cambria Math" w:hAnsi="Cambria Math" w:cstheme="majorHAnsi"/>
+                  <w:i/>
+                  <w:sz w:val="24"/>
+                  <w:szCs w:val="24"/>
+                </w:rPr>
+              </m:ctrlPr>
+            </m:sSubPr>
+            <m:e>
+              <m:r>
+                <w:rPr>
+                  <w:rFonts w:ascii="Cambria Math" w:hAnsi="Cambria Math" w:cstheme="majorHAnsi"/>
+                  <w:sz w:val="24"/>
+                  <w:szCs w:val="24"/>
+                </w:rPr>
+                <m:t>P</m:t>
+              </m:r>
+            </m:e>
+            <m:sub>
+              <m:r>
+                <w:rPr>
+                  <w:rFonts w:ascii="Cambria Math" w:hAnsi="Cambria Math" w:cstheme="majorHAnsi"/>
+                  <w:sz w:val="24"/>
+                  <w:szCs w:val="24"/>
+                </w:rPr>
+                <m:t>H</m:t>
+              </m:r>
+            </m:sub>
+          </m:sSub>
+          <m:d>
+            <m:dPr>
+              <m:ctrlPr>
+                <w:rPr>
+                  <w:rFonts w:ascii="Cambria Math" w:hAnsi="Cambria Math" w:cstheme="majorHAnsi"/>
+                  <w:i/>
+                  <w:sz w:val="24"/>
+                  <w:szCs w:val="24"/>
+                </w:rPr>
+              </m:ctrlPr>
+            </m:dPr>
+            <m:e>
+              <m:r>
+                <w:rPr>
+                  <w:rFonts w:ascii="Cambria Math" w:hAnsi="Cambria Math" w:cstheme="majorHAnsi"/>
+                  <w:sz w:val="24"/>
+                  <w:szCs w:val="24"/>
+                </w:rPr>
+                <m:t>temporada</m:t>
+              </m:r>
+            </m:e>
+          </m:d>
+          <m:r>
+            <w:rPr>
+              <w:rFonts w:ascii="Cambria Math" w:hAnsi="Cambria Math" w:cstheme="majorHAnsi"/>
+              <w:sz w:val="24"/>
+              <w:szCs w:val="24"/>
+            </w:rPr>
+            <m:t>=f(ubicación, fecha, costos, margen,fact_ext)</m:t>
+          </m:r>
+        </m:oMath>
+      </m:oMathPara>
+    </w:p>
+    <w:p>
+      <w:pPr>
+        <w:pStyle w:val="Prrafodelista"/>
+        <w:numPr>
+          <w:ilvl w:val="1"/>
+          <w:numId w:val="1"/>
+        </w:numPr>
+        <w:rPr>
+          <w:rFonts w:asciiTheme="majorHAnsi" w:hAnsiTheme="majorHAnsi" w:cstheme="majorHAnsi"/>
+          <w:sz w:val="24"/>
+          <w:szCs w:val="24"/>
+        </w:rPr>
+      </w:pPr>
+      <w:r>
+        <w:rPr>
+          <w:rFonts w:asciiTheme="majorHAnsi" w:hAnsiTheme="majorHAnsi" w:cstheme="majorHAnsi"/>
+          <w:sz w:val="24"/>
+          <w:szCs w:val="24"/>
+        </w:rPr>
+        <w:t>Ubicación del Hotel (base de datos – precios de referencia)</w:t>
+      </w:r>
+    </w:p>
+    <w:p>
+      <w:pPr>
+        <w:pStyle w:val="Prrafodelista"/>
+        <w:numPr>
+          <w:ilvl w:val="1"/>
+          <w:numId w:val="1"/>
+        </w:numPr>
+        <w:rPr>
+          <w:rFonts w:asciiTheme="majorHAnsi" w:hAnsiTheme="majorHAnsi" w:cstheme="majorHAnsi"/>
+          <w:sz w:val="24"/>
+          <w:szCs w:val="24"/>
+        </w:rPr>
+      </w:pPr>
+      <w:r>
+        <w:rPr>
+          <w:rFonts w:asciiTheme="majorHAnsi" w:hAnsiTheme="majorHAnsi" w:cstheme="majorHAnsi"/>
+          <w:sz w:val="24"/>
+          <w:szCs w:val="24"/>
+        </w:rPr>
+        <w:t>Fechas de las temporadas (rango de fechas)</w:t>
+      </w:r>
+    </w:p>
+    <w:p>
+      <w:pPr>
+        <w:pStyle w:val="Prrafodelista"/>
+        <w:numPr>
+          <w:ilvl w:val="1"/>
+          <w:numId w:val="1"/>
+        </w:numPr>
+        <w:rPr>
+          <w:rFonts w:asciiTheme="majorHAnsi" w:hAnsiTheme="majorHAnsi" w:cstheme="majorHAnsi"/>
+          <w:sz w:val="24"/>
+          <w:szCs w:val="24"/>
+        </w:rPr>
+      </w:pPr>
+      <w:r>
+        <w:rPr>
+          <w:rFonts w:asciiTheme="majorHAnsi" w:hAnsiTheme="majorHAnsi" w:cstheme="majorHAnsi"/>
+          <w:sz w:val="24"/>
+          <w:szCs w:val="24"/>
+        </w:rPr>
+        <w:t xml:space="preserve">Costo de la habitación (valor promedio) </w:t>
+      </w:r>
+    </w:p>
+    <w:p>
+      <w:pPr>
+        <w:rPr>
+          <w:rFonts w:asciiTheme="majorHAnsi" w:hAnsiTheme="majorHAnsi" w:cstheme="majorHAnsi"/>
+          <w:sz w:val="24"/>
+          <w:szCs w:val="24"/>
+        </w:rPr>
+      </w:pPr>
+      <w:r>
+        <w:rPr>
+          <w:rFonts w:asciiTheme="majorHAnsi" w:hAnsiTheme="majorHAnsi" w:cstheme="majorHAnsi"/>
+          <w:sz w:val="24"/>
+          <w:szCs w:val="24"/>
+        </w:rPr>
+        <w:t>Criterios:</w:t>
+      </w:r>
+    </w:p>
+    <w:p>
+      <w:pPr>
+        <w:pStyle w:val="Prrafodelista"/>
+        <w:numPr>
+          <w:ilvl w:val="1"/>
+          <w:numId w:val="1"/>
+        </w:numPr>
+        <w:rPr>
+          <w:rFonts w:asciiTheme="majorHAnsi" w:hAnsiTheme="majorHAnsi" w:cstheme="majorHAnsi"/>
+          <w:sz w:val="24"/>
+          <w:szCs w:val="24"/>
+        </w:rPr>
+      </w:pPr>
+      <w:r>
+        <w:rPr>
+          <w:rFonts w:asciiTheme="majorHAnsi" w:hAnsiTheme="majorHAnsi" w:cstheme="majorHAnsi"/>
+          <w:sz w:val="24"/>
+          <w:szCs w:val="24"/>
+        </w:rPr>
+        <w:t>Usuarios (administrador, cajero, ¿quién es el encargado de fijar los precios? Privilegios - ¿financiero?)</w:t>
+      </w:r>
+    </w:p>
+    <w:p>
+      <w:pPr>
+        <w:pStyle w:val="Prrafodelista"/>
+        <w:numPr>
+          <w:ilvl w:val="1"/>
+          <w:numId w:val="1"/>
+        </w:numPr>
+        <w:rPr>
+          <w:rFonts w:asciiTheme="majorHAnsi" w:hAnsiTheme="majorHAnsi" w:cstheme="majorHAnsi"/>
+          <w:sz w:val="24"/>
+          <w:szCs w:val="24"/>
+        </w:rPr>
+      </w:pPr>
+      <w:r>
+        <w:rPr>
+          <w:rFonts w:asciiTheme="majorHAnsi" w:hAnsiTheme="majorHAnsi" w:cstheme="majorHAnsi"/>
+          <w:sz w:val="24"/>
+          <w:szCs w:val="24"/>
+        </w:rPr>
+        <w:t>Resultado automático/modificable (parámetros – políticas de la empresa)</w:t>
+      </w:r>
+    </w:p>
+    <w:p>
+      <w:pPr>
+        <w:rPr>
+          <w:rFonts w:asciiTheme="majorHAnsi" w:hAnsiTheme="majorHAnsi" w:cstheme="majorHAnsi"/>
+          <w:sz w:val="24"/>
+          <w:szCs w:val="24"/>
+        </w:rPr>
+      </w:pPr>
+      <w:r>
+        <w:rPr>
+          <w:rFonts w:asciiTheme="majorHAnsi" w:hAnsiTheme="majorHAnsi" w:cstheme="majorHAnsi"/>
+          <w:sz w:val="24"/>
+          <w:szCs w:val="24"/>
+        </w:rPr>
+        <w:t xml:space="preserve">Salida de la App: Precio de habitación por temporada (alta, media y baja). </w:t>
+      </w:r>
+    </w:p>
+    <w:p>
+      <w:pPr>
+        <w:rPr>
+          <w:rFonts w:asciiTheme="majorHAnsi" w:hAnsiTheme="majorHAnsi" w:cstheme="majorHAnsi"/>
+          <w:sz w:val="24"/>
+          <w:szCs w:val="24"/>
+        </w:rPr>
+      </w:pPr>
+      <w:r>
+        <w:rPr>
+          <w:rFonts w:asciiTheme="majorHAnsi" w:hAnsiTheme="majorHAnsi" w:cstheme="majorHAnsi"/>
+          <w:sz w:val="24"/>
+          <w:szCs w:val="24"/>
+        </w:rPr>
+        <w:t>Entradas de la App:</w:t>
+      </w:r>
+    </w:p>
+    <w:p>
+      <w:pPr>
+        <w:pStyle w:val="Prrafodelista"/>
+        <w:numPr>
+          <w:ilvl w:val="0"/>
+          <w:numId w:val="1"/>
+        </w:numPr>
+        <w:rPr>
+          <w:rFonts w:asciiTheme="majorHAnsi" w:hAnsiTheme="majorHAnsi" w:cstheme="majorHAnsi"/>
+          <w:sz w:val="24"/>
+          <w:szCs w:val="24"/>
+          <w:lang w:val="es-ES"/>
+        </w:rPr>
+      </w:pPr>
+      <w:r>
+        <w:rPr>
+          <w:rFonts w:asciiTheme="majorHAnsi" w:hAnsiTheme="majorHAnsi" w:cstheme="majorHAnsi"/>
+          <w:sz w:val="24"/>
+          <w:szCs w:val="24"/>
+          <w:lang w:val="es-ES"/>
+        </w:rPr>
+        <w:t>Fechas de las temporadas</w:t>
+      </w:r>
+    </w:p>
+    <w:p>
+      <w:pPr>
+        <w:pStyle w:val="Prrafodelista"/>
+        <w:numPr>
+          <w:ilvl w:val="0"/>
+          <w:numId w:val="1"/>
+        </w:numPr>
+        <w:rPr>
+          <w:rFonts w:asciiTheme="majorHAnsi" w:hAnsiTheme="majorHAnsi" w:cstheme="majorHAnsi"/>
+          <w:sz w:val="24"/>
+          <w:szCs w:val="24"/>
+          <w:lang w:val="es-ES"/>
+        </w:rPr>
+      </w:pPr>
+      <w:r>
+        <w:rPr>
+          <w:rFonts w:asciiTheme="majorHAnsi" w:hAnsiTheme="majorHAnsi" w:cstheme="majorHAnsi"/>
+          <w:sz w:val="24"/>
+          <w:szCs w:val="24"/>
+          <w:lang w:val="es-ES"/>
+        </w:rPr>
+        <w:t>Número de habitaciones</w:t>
+      </w:r>
+      <w:r>
+        <w:rPr>
+          <w:rFonts w:asciiTheme="majorHAnsi" w:hAnsiTheme="majorHAnsi" w:cstheme="majorHAnsi"/>
+          <w:sz w:val="24"/>
+          <w:szCs w:val="24"/>
+          <w:lang w:val="es-ES"/>
+        </w:rPr>
+        <w:t xml:space="preserve"> y tipo (capacidad)</w:t>
+      </w:r>
+    </w:p>
+    <w:p>
+      <w:pPr>
+        <w:pStyle w:val="Prrafodelista"/>
+        <w:numPr>
+          <w:ilvl w:val="0"/>
+          <w:numId w:val="1"/>
+        </w:numPr>
+        <w:rPr>
+          <w:rFonts w:asciiTheme="majorHAnsi" w:hAnsiTheme="majorHAnsi" w:cstheme="majorHAnsi"/>
+          <w:sz w:val="24"/>
+          <w:szCs w:val="24"/>
+          <w:lang w:val="es-ES"/>
+        </w:rPr>
+      </w:pPr>
+      <w:r>
+        <w:rPr>
+          <w:rFonts w:asciiTheme="majorHAnsi" w:hAnsiTheme="majorHAnsi" w:cstheme="majorHAnsi"/>
+          <w:sz w:val="24"/>
+          <w:szCs w:val="24"/>
+          <w:lang w:val="es-ES"/>
+        </w:rPr>
+        <w:t>Costos fijos y variables</w:t>
+      </w:r>
+    </w:p>
+    <w:p>
+      <w:pPr>
+        <w:pStyle w:val="Prrafodelista"/>
+        <w:numPr>
+          <w:ilvl w:val="0"/>
+          <w:numId w:val="1"/>
+        </w:numPr>
+        <w:rPr>
+          <w:rFonts w:asciiTheme="majorHAnsi" w:hAnsiTheme="majorHAnsi" w:cstheme="majorHAnsi"/>
+          <w:sz w:val="24"/>
+          <w:szCs w:val="24"/>
+          <w:lang w:val="es-ES"/>
+        </w:rPr>
+      </w:pPr>
+      <w:r>
+        <w:rPr>
+          <w:rFonts w:asciiTheme="majorHAnsi" w:hAnsiTheme="majorHAnsi" w:cstheme="majorHAnsi"/>
+          <w:sz w:val="24"/>
+          <w:szCs w:val="24"/>
+          <w:lang w:val="es-ES"/>
+        </w:rPr>
+        <w:t>Ocupación histórica: clientes por temporada (fechas especiales)</w:t>
+      </w:r>
+    </w:p>
+    <w:p>
+      <w:pPr>
+        <w:pStyle w:val="Prrafodelista"/>
+        <w:numPr>
+          <w:ilvl w:val="0"/>
+          <w:numId w:val="1"/>
+        </w:numPr>
+        <w:rPr>
+          <w:rFonts w:asciiTheme="majorHAnsi" w:hAnsiTheme="majorHAnsi" w:cstheme="majorHAnsi"/>
+          <w:sz w:val="24"/>
+          <w:szCs w:val="24"/>
+          <w:lang w:val="es-ES"/>
+        </w:rPr>
+      </w:pPr>
+      <w:r>
+        <w:rPr>
+          <w:rFonts w:asciiTheme="majorHAnsi" w:hAnsiTheme="majorHAnsi" w:cstheme="majorHAnsi"/>
+          <w:sz w:val="24"/>
+          <w:szCs w:val="24"/>
+          <w:lang w:val="es-ES"/>
+        </w:rPr>
+        <w:t>Rentabilidad</w:t>
+      </w:r>
+      <w:r>
+        <w:rPr>
+          <w:rFonts w:asciiTheme="majorHAnsi" w:hAnsiTheme="majorHAnsi" w:cstheme="majorHAnsi"/>
+          <w:sz w:val="24"/>
+          <w:szCs w:val="24"/>
+          <w:lang w:val="es-ES"/>
+        </w:rPr>
+        <w:t xml:space="preserve"> (ganancia esperada)</w:t>
+      </w:r>
+    </w:p>
+    <w:p>
+      <w:pPr>
+        <w:pStyle w:val="Prrafodelista"/>
+        <w:numPr>
+          <w:ilvl w:val="0"/>
+          <w:numId w:val="1"/>
+        </w:numPr>
+        <w:rPr>
+          <w:rFonts w:asciiTheme="majorHAnsi" w:hAnsiTheme="majorHAnsi" w:cstheme="majorHAnsi"/>
+          <w:sz w:val="24"/>
+          <w:szCs w:val="24"/>
+          <w:lang w:val="es-ES"/>
+        </w:rPr>
+      </w:pPr>
+      <w:r>
+        <w:rPr>
+          <w:rFonts w:asciiTheme="majorHAnsi" w:hAnsiTheme="majorHAnsi" w:cstheme="majorHAnsi"/>
+          <w:sz w:val="24"/>
+          <w:szCs w:val="24"/>
+          <w:lang w:val="es-ES"/>
+        </w:rPr>
+        <w:t>Ubicación</w:t>
+      </w:r>
+    </w:p>
+    <w:p>
+      <w:pPr>
+        <w:pStyle w:val="Prrafodelista"/>
+        <w:numPr>
+          <w:ilvl w:val="0"/>
+          <w:numId w:val="1"/>
+        </w:numPr>
+        <w:rPr>
+          <w:rFonts w:asciiTheme="majorHAnsi" w:hAnsiTheme="majorHAnsi" w:cstheme="majorHAnsi"/>
+          <w:sz w:val="24"/>
+          <w:szCs w:val="24"/>
+          <w:lang w:val="es-ES"/>
+        </w:rPr>
+      </w:pPr>
+      <w:r>
+        <w:rPr>
+          <w:rFonts w:asciiTheme="majorHAnsi" w:hAnsiTheme="majorHAnsi" w:cstheme="majorHAnsi"/>
+          <w:sz w:val="24"/>
+          <w:szCs w:val="24"/>
+          <w:lang w:val="es-ES"/>
+        </w:rPr>
+        <w:t>Competencia/segmento del mercado</w:t>
       </w:r>
     </w:p>
     <w:sectPr>
@@ -1005,6 +1871,16 @@
       <w:contextualSpacing/>
     </w:pPr>
   </w:style>
+  <w:style w:type="character" w:styleId="Textodelmarcadordeposicin">
+    <w:name w:val="Placeholder Text"/>
+    <w:basedOn w:val="Fuentedeprrafopredeter"/>
+    <w:uiPriority w:val="99"/>
+    <w:semiHidden/>
+    <w:rsid w:val="00AA60AE"/>
+    <w:rPr>
+      <w:color w:val="808080"/>
+    </w:rPr>
+  </w:style>
 </w:styles>
 </file>
 

</xml_diff>